<commit_message>
Complete version with non functional buttons
</commit_message>
<xml_diff>
--- a/resources/Test_plan_OpenCart.docx
+++ b/resources/Test_plan_OpenCart.docx
@@ -75,7 +75,7 @@
           <w:szCs w:val="46"/>
         </w:rPr>
       </w:pPr>
-      <w:bookmarkStart w:colFirst="0" w:colLast="0" w:name="_fnvbqooxwg74" w:id="1"/>
+      <w:bookmarkStart w:colFirst="0" w:colLast="0" w:name="_8kjzwzgcpgcm" w:id="1"/>
       <w:bookmarkEnd w:id="1"/>
       <w:r>
         <w:rPr>
@@ -91,10 +91,13 @@
       <w:pPr>
         <w:spacing w:after="240" w:before="240" w:lineRule="auto"/>
         <w:jc w:val="center"/>
-        <w:rPr/>
-      </w:pPr>
-      <w:r>
-        <w:rPr>
+        <w:rPr>
+          <w:b w:val="1"/>
+        </w:rPr>
+      </w:pPr>
+      <w:r>
+        <w:rPr>
+          <w:b w:val="1"/>
           <w:rtl w:val="0"/>
         </w:rPr>
         <w:t xml:space="preserve">Lorenzo Quintana Marcos</w:t>
@@ -112,7 +115,7 @@
           <w:szCs w:val="34"/>
         </w:rPr>
       </w:pPr>
-      <w:bookmarkStart w:colFirst="0" w:colLast="0" w:name="_18e2x0mkcq8d" w:id="2"/>
+      <w:bookmarkStart w:colFirst="0" w:colLast="0" w:name="_j23f69p2r3wf" w:id="2"/>
       <w:bookmarkEnd w:id="2"/>
       <w:r>
         <w:rPr>
@@ -137,7 +140,7 @@
           <w:szCs w:val="26"/>
         </w:rPr>
       </w:pPr>
-      <w:bookmarkStart w:colFirst="0" w:colLast="0" w:name="_toq15pg01lmk" w:id="3"/>
+      <w:bookmarkStart w:colFirst="0" w:colLast="0" w:name="_1h61yg9za2fi" w:id="3"/>
       <w:bookmarkEnd w:id="3"/>
       <w:r>
         <w:rPr>
@@ -175,7 +178,7 @@
           <w:szCs w:val="26"/>
         </w:rPr>
       </w:pPr>
-      <w:bookmarkStart w:colFirst="0" w:colLast="0" w:name="_jwejakiqiyp8" w:id="4"/>
+      <w:bookmarkStart w:colFirst="0" w:colLast="0" w:name="_k65drtjo2fcu" w:id="4"/>
       <w:bookmarkEnd w:id="4"/>
       <w:r>
         <w:rPr>
@@ -197,7 +200,7 @@
         <w:rPr>
           <w:rtl w:val="0"/>
         </w:rPr>
-        <w:t xml:space="preserve">Este plan de pruebas cubre las pruebas de funcionalidad del sistema OpenCart. Las pruebas incluyen la adición de productos al carrito, la visualización y edición del carrito de compras, y la compra de productos específicos.</w:t>
+        <w:t xml:space="preserve">Este plan de pruebas cubre las pruebas de funcionalidad del sistema OpenCart. Las pruebas incluyen la adición de productos al carrito, la visualización y edición del carrito de compras, la compra de productos específicos, el registro de nuevos usuarios y el inicio de sesión.</w:t>
       </w:r>
     </w:p>
     <w:p>
@@ -213,7 +216,7 @@
           <w:szCs w:val="26"/>
         </w:rPr>
       </w:pPr>
-      <w:bookmarkStart w:colFirst="0" w:colLast="0" w:name="_ieu1qowyv8i8" w:id="5"/>
+      <w:bookmarkStart w:colFirst="0" w:colLast="0" w:name="_e8y6wrnczju3" w:id="5"/>
       <w:bookmarkEnd w:id="5"/>
       <w:r>
         <w:rPr>
@@ -266,6 +269,40 @@
           <w:ilvl w:val="0"/>
           <w:numId w:val="8"/>
         </w:numPr>
+        <w:spacing w:after="0" w:afterAutospacing="0" w:before="0" w:beforeAutospacing="0" w:lineRule="auto"/>
+        <w:ind w:left="720" w:hanging="360"/>
+        <w:rPr/>
+      </w:pPr>
+      <w:r>
+        <w:rPr>
+          <w:rtl w:val="0"/>
+        </w:rPr>
+        <w:t xml:space="preserve">Asegurar que el sistema permite la compra de productos específicos y muestra la confirmación adecuada.</w:t>
+      </w:r>
+    </w:p>
+    <w:p>
+      <w:pPr>
+        <w:numPr>
+          <w:ilvl w:val="0"/>
+          <w:numId w:val="8"/>
+        </w:numPr>
+        <w:spacing w:after="0" w:afterAutospacing="0" w:before="0" w:beforeAutospacing="0" w:lineRule="auto"/>
+        <w:ind w:left="720" w:hanging="360"/>
+        <w:rPr/>
+      </w:pPr>
+      <w:r>
+        <w:rPr>
+          <w:rtl w:val="0"/>
+        </w:rPr>
+        <w:t xml:space="preserve">Verificar que el registro de nuevos usuarios funciona correctamente.</w:t>
+      </w:r>
+    </w:p>
+    <w:p>
+      <w:pPr>
+        <w:numPr>
+          <w:ilvl w:val="0"/>
+          <w:numId w:val="8"/>
+        </w:numPr>
         <w:spacing w:after="240" w:before="0" w:beforeAutospacing="0" w:lineRule="auto"/>
         <w:ind w:left="720" w:hanging="360"/>
         <w:rPr/>
@@ -274,7 +311,7 @@
         <w:rPr>
           <w:rtl w:val="0"/>
         </w:rPr>
-        <w:t xml:space="preserve">Asegurar que el sistema permite la compra de productos específicos y muestra la confirmación adecuada.</w:t>
+        <w:t xml:space="preserve">Validar que el inicio de sesión de usuarios funciona correctamente.</w:t>
       </w:r>
     </w:p>
     <w:p>
@@ -289,7 +326,7 @@
           <w:szCs w:val="34"/>
         </w:rPr>
       </w:pPr>
-      <w:bookmarkStart w:colFirst="0" w:colLast="0" w:name="_t3inr5cbwrr4" w:id="6"/>
+      <w:bookmarkStart w:colFirst="0" w:colLast="0" w:name="_2pwsfpyez3i3" w:id="6"/>
       <w:bookmarkEnd w:id="6"/>
       <w:r>
         <w:rPr>
@@ -305,7 +342,7 @@
       <w:pPr>
         <w:numPr>
           <w:ilvl w:val="0"/>
-          <w:numId w:val="4"/>
+          <w:numId w:val="9"/>
         </w:numPr>
         <w:spacing w:after="0" w:afterAutospacing="0" w:before="240" w:lineRule="auto"/>
         <w:ind w:left="720" w:hanging="360"/>
@@ -322,7 +359,7 @@
       <w:pPr>
         <w:numPr>
           <w:ilvl w:val="0"/>
-          <w:numId w:val="4"/>
+          <w:numId w:val="9"/>
         </w:numPr>
         <w:spacing w:after="0" w:afterAutospacing="0" w:before="0" w:beforeAutospacing="0" w:lineRule="auto"/>
         <w:ind w:left="720" w:hanging="360"/>
@@ -339,7 +376,7 @@
       <w:pPr>
         <w:numPr>
           <w:ilvl w:val="0"/>
-          <w:numId w:val="4"/>
+          <w:numId w:val="9"/>
         </w:numPr>
         <w:spacing w:after="0" w:afterAutospacing="0" w:before="0" w:beforeAutospacing="0" w:lineRule="auto"/>
         <w:ind w:left="720" w:hanging="360"/>
@@ -356,7 +393,7 @@
       <w:pPr>
         <w:numPr>
           <w:ilvl w:val="0"/>
-          <w:numId w:val="4"/>
+          <w:numId w:val="9"/>
         </w:numPr>
         <w:spacing w:after="240" w:before="0" w:beforeAutospacing="0" w:lineRule="auto"/>
         <w:ind w:left="720" w:hanging="360"/>
@@ -381,7 +418,7 @@
           <w:szCs w:val="34"/>
         </w:rPr>
       </w:pPr>
-      <w:bookmarkStart w:colFirst="0" w:colLast="0" w:name="_bcnlhah7ubq2" w:id="7"/>
+      <w:bookmarkStart w:colFirst="0" w:colLast="0" w:name="_cswchqza7py8" w:id="7"/>
       <w:bookmarkEnd w:id="7"/>
       <w:r>
         <w:rPr>
@@ -406,7 +443,7 @@
           <w:szCs w:val="26"/>
         </w:rPr>
       </w:pPr>
-      <w:bookmarkStart w:colFirst="0" w:colLast="0" w:name="_ffinqys2gkvq" w:id="8"/>
+      <w:bookmarkStart w:colFirst="0" w:colLast="0" w:name="_mqgbpn16hnf2" w:id="8"/>
       <w:bookmarkEnd w:id="8"/>
       <w:r>
         <w:rPr>
@@ -438,7 +475,7 @@
       <w:pPr>
         <w:numPr>
           <w:ilvl w:val="0"/>
-          <w:numId w:val="9"/>
+          <w:numId w:val="3"/>
         </w:numPr>
         <w:spacing w:after="0" w:afterAutospacing="0" w:before="240" w:lineRule="auto"/>
         <w:ind w:left="720" w:hanging="360"/>
@@ -455,7 +492,7 @@
       <w:pPr>
         <w:numPr>
           <w:ilvl w:val="0"/>
-          <w:numId w:val="9"/>
+          <w:numId w:val="3"/>
         </w:numPr>
         <w:spacing w:after="0" w:afterAutospacing="0" w:before="0" w:beforeAutospacing="0" w:lineRule="auto"/>
         <w:ind w:left="720" w:hanging="360"/>
@@ -472,7 +509,7 @@
       <w:pPr>
         <w:numPr>
           <w:ilvl w:val="0"/>
-          <w:numId w:val="9"/>
+          <w:numId w:val="3"/>
         </w:numPr>
         <w:spacing w:after="240" w:before="0" w:beforeAutospacing="0" w:lineRule="auto"/>
         <w:ind w:left="720" w:hanging="360"/>
@@ -502,7 +539,12 @@
     </w:p>
     <w:p>
       <w:pPr>
-        <w:spacing w:after="240" w:before="240" w:lineRule="auto"/>
+        <w:numPr>
+          <w:ilvl w:val="0"/>
+          <w:numId w:val="1"/>
+        </w:numPr>
+        <w:spacing w:after="0" w:afterAutospacing="0" w:before="240" w:lineRule="auto"/>
+        <w:ind w:left="720" w:hanging="360"/>
         <w:rPr>
           <w:b w:val="1"/>
         </w:rPr>
@@ -518,11 +560,11 @@
     <w:p>
       <w:pPr>
         <w:numPr>
-          <w:ilvl w:val="0"/>
-          <w:numId w:val="2"/>
-        </w:numPr>
-        <w:spacing w:after="0" w:afterAutospacing="0" w:before="240" w:lineRule="auto"/>
-        <w:ind w:left="720" w:hanging="360"/>
+          <w:ilvl w:val="1"/>
+          <w:numId w:val="1"/>
+        </w:numPr>
+        <w:spacing w:after="0" w:afterAutospacing="0" w:before="0" w:beforeAutospacing="0" w:lineRule="auto"/>
+        <w:ind w:left="1440" w:hanging="360"/>
         <w:rPr/>
       </w:pPr>
       <w:r>
@@ -535,11 +577,11 @@
     <w:p>
       <w:pPr>
         <w:numPr>
-          <w:ilvl w:val="0"/>
-          <w:numId w:val="2"/>
-        </w:numPr>
-        <w:spacing w:after="0" w:afterAutospacing="0" w:before="0" w:beforeAutospacing="0" w:lineRule="auto"/>
-        <w:ind w:left="720" w:hanging="360"/>
+          <w:ilvl w:val="1"/>
+          <w:numId w:val="1"/>
+        </w:numPr>
+        <w:spacing w:after="0" w:afterAutospacing="0" w:before="0" w:beforeAutospacing="0" w:lineRule="auto"/>
+        <w:ind w:left="1440" w:hanging="360"/>
         <w:rPr/>
       </w:pPr>
       <w:r>
@@ -552,11 +594,11 @@
     <w:p>
       <w:pPr>
         <w:numPr>
-          <w:ilvl w:val="0"/>
-          <w:numId w:val="2"/>
-        </w:numPr>
-        <w:spacing w:after="0" w:afterAutospacing="0" w:before="0" w:beforeAutospacing="0" w:lineRule="auto"/>
-        <w:ind w:left="720" w:hanging="360"/>
+          <w:ilvl w:val="1"/>
+          <w:numId w:val="1"/>
+        </w:numPr>
+        <w:spacing w:after="0" w:afterAutospacing="0" w:before="0" w:beforeAutospacing="0" w:lineRule="auto"/>
+        <w:ind w:left="1440" w:hanging="360"/>
         <w:rPr/>
       </w:pPr>
       <w:r>
@@ -569,11 +611,11 @@
     <w:p>
       <w:pPr>
         <w:numPr>
-          <w:ilvl w:val="0"/>
-          <w:numId w:val="2"/>
+          <w:ilvl w:val="1"/>
+          <w:numId w:val="1"/>
         </w:numPr>
         <w:spacing w:after="240" w:before="0" w:beforeAutospacing="0" w:lineRule="auto"/>
-        <w:ind w:left="720" w:hanging="360"/>
+        <w:ind w:left="1440" w:hanging="360"/>
         <w:rPr/>
       </w:pPr>
       <w:r>
@@ -596,7 +638,7 @@
           <w:szCs w:val="26"/>
         </w:rPr>
       </w:pPr>
-      <w:bookmarkStart w:colFirst="0" w:colLast="0" w:name="_cx6ohrgbcrr4" w:id="9"/>
+      <w:bookmarkStart w:colFirst="0" w:colLast="0" w:name="_rf7trnxrtfmn" w:id="9"/>
       <w:bookmarkEnd w:id="9"/>
       <w:r>
         <w:rPr>
@@ -628,7 +670,7 @@
       <w:pPr>
         <w:numPr>
           <w:ilvl w:val="0"/>
-          <w:numId w:val="3"/>
+          <w:numId w:val="4"/>
         </w:numPr>
         <w:spacing w:after="0" w:afterAutospacing="0" w:before="240" w:lineRule="auto"/>
         <w:ind w:left="720" w:hanging="360"/>
@@ -645,7 +687,7 @@
       <w:pPr>
         <w:numPr>
           <w:ilvl w:val="0"/>
-          <w:numId w:val="3"/>
+          <w:numId w:val="4"/>
         </w:numPr>
         <w:spacing w:after="0" w:afterAutospacing="0" w:before="0" w:beforeAutospacing="0" w:lineRule="auto"/>
         <w:ind w:left="720" w:hanging="360"/>
@@ -662,7 +704,7 @@
       <w:pPr>
         <w:numPr>
           <w:ilvl w:val="0"/>
-          <w:numId w:val="3"/>
+          <w:numId w:val="4"/>
         </w:numPr>
         <w:spacing w:after="240" w:before="0" w:beforeAutospacing="0" w:lineRule="auto"/>
         <w:ind w:left="720" w:hanging="360"/>
@@ -692,7 +734,12 @@
     </w:p>
     <w:p>
       <w:pPr>
-        <w:spacing w:after="240" w:before="240" w:lineRule="auto"/>
+        <w:numPr>
+          <w:ilvl w:val="0"/>
+          <w:numId w:val="11"/>
+        </w:numPr>
+        <w:spacing w:after="0" w:afterAutospacing="0" w:before="240" w:lineRule="auto"/>
+        <w:ind w:left="720" w:hanging="360"/>
         <w:rPr>
           <w:b w:val="1"/>
         </w:rPr>
@@ -708,11 +755,82 @@
     <w:p>
       <w:pPr>
         <w:numPr>
+          <w:ilvl w:val="1"/>
+          <w:numId w:val="11"/>
+        </w:numPr>
+        <w:spacing w:after="0" w:afterAutospacing="0" w:before="0" w:beforeAutospacing="0" w:lineRule="auto"/>
+        <w:ind w:left="1440" w:hanging="360"/>
+        <w:rPr/>
+      </w:pPr>
+      <w:r>
+        <w:rPr>
+          <w:rtl w:val="0"/>
+        </w:rPr>
+        <w:t xml:space="preserve">Dado que el usuario ha agregado un producto al carrito</w:t>
+      </w:r>
+    </w:p>
+    <w:p>
+      <w:pPr>
+        <w:numPr>
+          <w:ilvl w:val="1"/>
+          <w:numId w:val="11"/>
+        </w:numPr>
+        <w:spacing w:after="0" w:afterAutospacing="0" w:before="0" w:beforeAutospacing="0" w:lineRule="auto"/>
+        <w:ind w:left="1440" w:hanging="360"/>
+        <w:rPr/>
+      </w:pPr>
+      <w:r>
+        <w:rPr>
+          <w:rtl w:val="0"/>
+        </w:rPr>
+        <w:t xml:space="preserve">Cuando el usuario ve el carrito</w:t>
+      </w:r>
+    </w:p>
+    <w:p>
+      <w:pPr>
+        <w:numPr>
+          <w:ilvl w:val="1"/>
+          <w:numId w:val="11"/>
+        </w:numPr>
+        <w:spacing w:after="0" w:afterAutospacing="0" w:before="0" w:beforeAutospacing="0" w:lineRule="auto"/>
+        <w:ind w:left="1440" w:hanging="360"/>
+        <w:rPr/>
+      </w:pPr>
+      <w:r>
+        <w:rPr>
+          <w:rtl w:val="0"/>
+        </w:rPr>
+        <w:t xml:space="preserve">Entonces el usuario debe ver el producto en el carrito</w:t>
+      </w:r>
+    </w:p>
+    <w:p>
+      <w:pPr>
+        <w:numPr>
           <w:ilvl w:val="0"/>
-          <w:numId w:val="5"/>
-        </w:numPr>
-        <w:spacing w:after="0" w:afterAutospacing="0" w:before="240" w:lineRule="auto"/>
-        <w:ind w:left="720" w:hanging="360"/>
+          <w:numId w:val="11"/>
+        </w:numPr>
+        <w:spacing w:after="0" w:afterAutospacing="0" w:before="0" w:beforeAutospacing="0" w:lineRule="auto"/>
+        <w:ind w:left="720" w:hanging="360"/>
+        <w:rPr>
+          <w:b w:val="1"/>
+        </w:rPr>
+      </w:pPr>
+      <w:r>
+        <w:rPr>
+          <w:b w:val="1"/>
+          <w:rtl w:val="0"/>
+        </w:rPr>
+        <w:t xml:space="preserve">Actualizar la Cantidad del Producto:</w:t>
+      </w:r>
+    </w:p>
+    <w:p>
+      <w:pPr>
+        <w:numPr>
+          <w:ilvl w:val="1"/>
+          <w:numId w:val="11"/>
+        </w:numPr>
+        <w:spacing w:after="0" w:afterAutospacing="0" w:before="0" w:beforeAutospacing="0" w:lineRule="auto"/>
+        <w:ind w:left="1440" w:hanging="360"/>
         <w:rPr/>
       </w:pPr>
       <w:r>
@@ -725,11 +843,99 @@
     <w:p>
       <w:pPr>
         <w:numPr>
+          <w:ilvl w:val="1"/>
+          <w:numId w:val="11"/>
+        </w:numPr>
+        <w:spacing w:after="0" w:afterAutospacing="0" w:before="0" w:beforeAutospacing="0" w:lineRule="auto"/>
+        <w:ind w:left="1440" w:hanging="360"/>
+        <w:rPr/>
+      </w:pPr>
+      <w:r>
+        <w:rPr>
+          <w:rtl w:val="0"/>
+        </w:rPr>
+        <w:t xml:space="preserve">Cuando el usuario ve el carrito</w:t>
+      </w:r>
+    </w:p>
+    <w:p>
+      <w:pPr>
+        <w:numPr>
+          <w:ilvl w:val="1"/>
+          <w:numId w:val="11"/>
+        </w:numPr>
+        <w:spacing w:after="0" w:afterAutospacing="0" w:before="0" w:beforeAutospacing="0" w:lineRule="auto"/>
+        <w:ind w:left="1440" w:hanging="360"/>
+        <w:rPr/>
+      </w:pPr>
+      <w:r>
+        <w:rPr>
+          <w:rtl w:val="0"/>
+        </w:rPr>
+        <w:t xml:space="preserve">Y el usuario actualiza la cantidad del producto</w:t>
+      </w:r>
+    </w:p>
+    <w:p>
+      <w:pPr>
+        <w:numPr>
+          <w:ilvl w:val="1"/>
+          <w:numId w:val="11"/>
+        </w:numPr>
+        <w:spacing w:after="0" w:afterAutospacing="0" w:before="0" w:beforeAutospacing="0" w:lineRule="auto"/>
+        <w:ind w:left="1440" w:hanging="360"/>
+        <w:rPr/>
+      </w:pPr>
+      <w:r>
+        <w:rPr>
+          <w:rtl w:val="0"/>
+        </w:rPr>
+        <w:t xml:space="preserve">Entonces el total debe actualizarse</w:t>
+      </w:r>
+    </w:p>
+    <w:p>
+      <w:pPr>
+        <w:numPr>
           <w:ilvl w:val="0"/>
-          <w:numId w:val="5"/>
-        </w:numPr>
-        <w:spacing w:after="0" w:afterAutospacing="0" w:before="0" w:beforeAutospacing="0" w:lineRule="auto"/>
-        <w:ind w:left="720" w:hanging="360"/>
+          <w:numId w:val="11"/>
+        </w:numPr>
+        <w:spacing w:after="0" w:afterAutospacing="0" w:before="0" w:beforeAutospacing="0" w:lineRule="auto"/>
+        <w:ind w:left="720" w:hanging="360"/>
+        <w:rPr>
+          <w:b w:val="1"/>
+        </w:rPr>
+      </w:pPr>
+      <w:r>
+        <w:rPr>
+          <w:b w:val="1"/>
+          <w:rtl w:val="0"/>
+        </w:rPr>
+        <w:t xml:space="preserve">Eliminar Producto del Carrito:</w:t>
+      </w:r>
+    </w:p>
+    <w:p>
+      <w:pPr>
+        <w:numPr>
+          <w:ilvl w:val="1"/>
+          <w:numId w:val="11"/>
+        </w:numPr>
+        <w:spacing w:after="0" w:afterAutospacing="0" w:before="0" w:beforeAutospacing="0" w:lineRule="auto"/>
+        <w:ind w:left="1440" w:hanging="360"/>
+        <w:rPr/>
+      </w:pPr>
+      <w:r>
+        <w:rPr>
+          <w:rtl w:val="0"/>
+        </w:rPr>
+        <w:t xml:space="preserve">Dado que el usuario ha agregado un producto al carrito</w:t>
+      </w:r>
+    </w:p>
+    <w:p>
+      <w:pPr>
+        <w:numPr>
+          <w:ilvl w:val="1"/>
+          <w:numId w:val="11"/>
+        </w:numPr>
+        <w:spacing w:after="0" w:afterAutospacing="0" w:before="0" w:beforeAutospacing="0" w:lineRule="auto"/>
+        <w:ind w:left="1440" w:hanging="360"/>
         <w:rPr/>
       </w:pPr>
       <w:r>
@@ -742,190 +948,28 @@
     <w:p>
       <w:pPr>
         <w:numPr>
-          <w:ilvl w:val="0"/>
-          <w:numId w:val="5"/>
+          <w:ilvl w:val="1"/>
+          <w:numId w:val="11"/>
+        </w:numPr>
+        <w:spacing w:after="0" w:afterAutospacing="0" w:before="0" w:beforeAutospacing="0" w:lineRule="auto"/>
+        <w:ind w:left="1440" w:hanging="360"/>
+        <w:rPr/>
+      </w:pPr>
+      <w:r>
+        <w:rPr>
+          <w:rtl w:val="0"/>
+        </w:rPr>
+        <w:t xml:space="preserve">Y el usuario elimina el producto</w:t>
+      </w:r>
+    </w:p>
+    <w:p>
+      <w:pPr>
+        <w:numPr>
+          <w:ilvl w:val="1"/>
+          <w:numId w:val="11"/>
         </w:numPr>
         <w:spacing w:after="240" w:before="0" w:beforeAutospacing="0" w:lineRule="auto"/>
-        <w:ind w:left="720" w:hanging="360"/>
-        <w:rPr/>
-      </w:pPr>
-      <w:r>
-        <w:rPr>
-          <w:rtl w:val="0"/>
-        </w:rPr>
-        <w:t xml:space="preserve">Entonces el usuario debe ver el producto en el carrito</w:t>
-      </w:r>
-    </w:p>
-    <w:p>
-      <w:pPr>
-        <w:spacing w:after="240" w:before="240" w:lineRule="auto"/>
-        <w:rPr>
-          <w:b w:val="1"/>
-        </w:rPr>
-      </w:pPr>
-      <w:r>
-        <w:rPr>
-          <w:rtl w:val="0"/>
-        </w:rPr>
-      </w:r>
-    </w:p>
-    <w:p>
-      <w:pPr>
-        <w:spacing w:after="240" w:before="240" w:lineRule="auto"/>
-        <w:rPr>
-          <w:b w:val="1"/>
-        </w:rPr>
-      </w:pPr>
-      <w:r>
-        <w:rPr>
-          <w:b w:val="1"/>
-          <w:rtl w:val="0"/>
-        </w:rPr>
-        <w:t xml:space="preserve">Actualizar la Cantidad del Producto:</w:t>
-      </w:r>
-    </w:p>
-    <w:p>
-      <w:pPr>
-        <w:numPr>
-          <w:ilvl w:val="0"/>
-          <w:numId w:val="10"/>
-        </w:numPr>
-        <w:spacing w:after="0" w:afterAutospacing="0" w:before="240" w:lineRule="auto"/>
-        <w:ind w:left="720" w:hanging="360"/>
-        <w:rPr/>
-      </w:pPr>
-      <w:r>
-        <w:rPr>
-          <w:rtl w:val="0"/>
-        </w:rPr>
-        <w:t xml:space="preserve">Dado que el usuario ha agregado un producto al carrito</w:t>
-      </w:r>
-    </w:p>
-    <w:p>
-      <w:pPr>
-        <w:numPr>
-          <w:ilvl w:val="0"/>
-          <w:numId w:val="10"/>
-        </w:numPr>
-        <w:spacing w:after="0" w:afterAutospacing="0" w:before="0" w:beforeAutospacing="0" w:lineRule="auto"/>
-        <w:ind w:left="720" w:hanging="360"/>
-        <w:rPr/>
-      </w:pPr>
-      <w:r>
-        <w:rPr>
-          <w:rtl w:val="0"/>
-        </w:rPr>
-        <w:t xml:space="preserve">Cuando el usuario ve el carrito</w:t>
-      </w:r>
-    </w:p>
-    <w:p>
-      <w:pPr>
-        <w:numPr>
-          <w:ilvl w:val="0"/>
-          <w:numId w:val="10"/>
-        </w:numPr>
-        <w:spacing w:after="0" w:afterAutospacing="0" w:before="0" w:beforeAutospacing="0" w:lineRule="auto"/>
-        <w:ind w:left="720" w:hanging="360"/>
-        <w:rPr/>
-      </w:pPr>
-      <w:r>
-        <w:rPr>
-          <w:rtl w:val="0"/>
-        </w:rPr>
-        <w:t xml:space="preserve">Y el usuario actualiza la cantidad del producto</w:t>
-      </w:r>
-    </w:p>
-    <w:p>
-      <w:pPr>
-        <w:numPr>
-          <w:ilvl w:val="0"/>
-          <w:numId w:val="10"/>
-        </w:numPr>
-        <w:spacing w:after="240" w:before="0" w:beforeAutospacing="0" w:lineRule="auto"/>
-        <w:ind w:left="720" w:hanging="360"/>
-        <w:rPr/>
-      </w:pPr>
-      <w:r>
-        <w:rPr>
-          <w:rtl w:val="0"/>
-        </w:rPr>
-        <w:t xml:space="preserve">Entonces el total debe actualizarse</w:t>
-      </w:r>
-    </w:p>
-    <w:p>
-      <w:pPr>
-        <w:spacing w:after="240" w:before="240" w:lineRule="auto"/>
-        <w:rPr>
-          <w:b w:val="1"/>
-        </w:rPr>
-      </w:pPr>
-      <w:r>
-        <w:rPr>
-          <w:b w:val="1"/>
-          <w:rtl w:val="0"/>
-        </w:rPr>
-        <w:t xml:space="preserve">Eliminar Producto del Carrito:</w:t>
-      </w:r>
-    </w:p>
-    <w:p>
-      <w:pPr>
-        <w:numPr>
-          <w:ilvl w:val="0"/>
-          <w:numId w:val="7"/>
-        </w:numPr>
-        <w:spacing w:after="0" w:afterAutospacing="0" w:before="240" w:lineRule="auto"/>
-        <w:ind w:left="720" w:hanging="360"/>
-        <w:rPr/>
-      </w:pPr>
-      <w:r>
-        <w:rPr>
-          <w:rtl w:val="0"/>
-        </w:rPr>
-        <w:t xml:space="preserve">Dado que el usuario ha agregado un producto al carrito</w:t>
-      </w:r>
-    </w:p>
-    <w:p>
-      <w:pPr>
-        <w:numPr>
-          <w:ilvl w:val="0"/>
-          <w:numId w:val="7"/>
-        </w:numPr>
-        <w:spacing w:after="0" w:afterAutospacing="0" w:before="0" w:beforeAutospacing="0" w:lineRule="auto"/>
-        <w:ind w:left="720" w:hanging="360"/>
-        <w:rPr/>
-      </w:pPr>
-      <w:r>
-        <w:rPr>
-          <w:rtl w:val="0"/>
-        </w:rPr>
-        <w:t xml:space="preserve">Cuando el usuario ve el carrito</w:t>
-      </w:r>
-    </w:p>
-    <w:p>
-      <w:pPr>
-        <w:numPr>
-          <w:ilvl w:val="0"/>
-          <w:numId w:val="7"/>
-        </w:numPr>
-        <w:spacing w:after="0" w:afterAutospacing="0" w:before="0" w:beforeAutospacing="0" w:lineRule="auto"/>
-        <w:ind w:left="720" w:hanging="360"/>
-        <w:rPr/>
-      </w:pPr>
-      <w:r>
-        <w:rPr>
-          <w:rtl w:val="0"/>
-        </w:rPr>
-        <w:t xml:space="preserve">Y el usuario elimina el producto</w:t>
-      </w:r>
-    </w:p>
-    <w:p>
-      <w:pPr>
-        <w:numPr>
-          <w:ilvl w:val="0"/>
-          <w:numId w:val="7"/>
-        </w:numPr>
-        <w:spacing w:after="240" w:before="0" w:beforeAutospacing="0" w:lineRule="auto"/>
-        <w:ind w:left="720" w:hanging="360"/>
+        <w:ind w:left="1440" w:hanging="360"/>
         <w:rPr/>
       </w:pPr>
       <w:r>
@@ -933,18 +977,6 @@
           <w:rtl w:val="0"/>
         </w:rPr>
         <w:t xml:space="preserve">Entonces el carrito debe estar vacío</w:t>
-      </w:r>
-    </w:p>
-    <w:p>
-      <w:pPr>
-        <w:spacing w:after="240" w:before="240" w:lineRule="auto"/>
-        <w:ind w:left="720" w:firstLine="0"/>
-        <w:rPr/>
-      </w:pPr>
-      <w:r>
-        <w:rPr>
-          <w:rtl w:val="0"/>
-        </w:rPr>
       </w:r>
     </w:p>
     <w:p>
@@ -960,7 +992,7 @@
           <w:szCs w:val="26"/>
         </w:rPr>
       </w:pPr>
-      <w:bookmarkStart w:colFirst="0" w:colLast="0" w:name="_w39v6zu8kga9" w:id="10"/>
+      <w:bookmarkStart w:colFirst="0" w:colLast="0" w:name="_pdfbuzr8jheu" w:id="10"/>
       <w:bookmarkEnd w:id="10"/>
       <w:r>
         <w:rPr>
@@ -992,7 +1024,7 @@
       <w:pPr>
         <w:numPr>
           <w:ilvl w:val="0"/>
-          <w:numId w:val="6"/>
+          <w:numId w:val="5"/>
         </w:numPr>
         <w:spacing w:after="0" w:afterAutospacing="0" w:before="240" w:lineRule="auto"/>
         <w:ind w:left="720" w:hanging="360"/>
@@ -1003,6 +1035,38 @@
           <w:rtl w:val="0"/>
         </w:rPr>
         <w:t xml:space="preserve">El usuario puede comprar un iPhone y un monitor Apple Cinema 30”.</w:t>
+      </w:r>
+    </w:p>
+    <w:p>
+      <w:pPr>
+        <w:numPr>
+          <w:ilvl w:val="0"/>
+          <w:numId w:val="5"/>
+        </w:numPr>
+        <w:spacing w:after="240" w:before="0" w:beforeAutospacing="0" w:lineRule="auto"/>
+        <w:ind w:left="720" w:hanging="360"/>
+        <w:rPr/>
+      </w:pPr>
+      <w:r>
+        <w:rPr>
+          <w:rtl w:val="0"/>
+        </w:rPr>
+        <w:t xml:space="preserve">Se debe mostrar un mensaje de confirmación indicando que los productos se han comprado correctamente.</w:t>
+      </w:r>
+    </w:p>
+    <w:p>
+      <w:pPr>
+        <w:spacing w:after="240" w:before="240" w:lineRule="auto"/>
+        <w:rPr>
+          <w:b w:val="1"/>
+        </w:rPr>
+      </w:pPr>
+      <w:r>
+        <w:rPr>
+          <w:b w:val="1"/>
+          <w:rtl w:val="0"/>
+        </w:rPr>
+        <w:t xml:space="preserve">Casos de Prueba:</w:t>
       </w:r>
     </w:p>
     <w:p>
@@ -1011,15 +1075,220 @@
           <w:ilvl w:val="0"/>
           <w:numId w:val="6"/>
         </w:numPr>
+        <w:spacing w:after="0" w:afterAutospacing="0" w:before="240" w:lineRule="auto"/>
+        <w:ind w:left="720" w:hanging="360"/>
+        <w:rPr>
+          <w:b w:val="1"/>
+        </w:rPr>
+      </w:pPr>
+      <w:r>
+        <w:rPr>
+          <w:b w:val="1"/>
+          <w:rtl w:val="0"/>
+        </w:rPr>
+        <w:t xml:space="preserve">Comprar Productos:</w:t>
+      </w:r>
+    </w:p>
+    <w:p>
+      <w:pPr>
+        <w:numPr>
+          <w:ilvl w:val="1"/>
+          <w:numId w:val="6"/>
+        </w:numPr>
+        <w:spacing w:after="0" w:afterAutospacing="0" w:before="0" w:beforeAutospacing="0" w:lineRule="auto"/>
+        <w:ind w:left="1440" w:hanging="360"/>
+        <w:rPr>
+          <w:b w:val="1"/>
+        </w:rPr>
+      </w:pPr>
+      <w:r>
+        <w:rPr>
+          <w:b w:val="1"/>
+          <w:rtl w:val="0"/>
+        </w:rPr>
+        <w:t xml:space="preserve">Escenario: Usuario compra un iPhone</w:t>
+      </w:r>
+    </w:p>
+    <w:p>
+      <w:pPr>
+        <w:numPr>
+          <w:ilvl w:val="2"/>
+          <w:numId w:val="6"/>
+        </w:numPr>
+        <w:spacing w:after="0" w:afterAutospacing="0" w:before="0" w:beforeAutospacing="0" w:lineRule="auto"/>
+        <w:ind w:left="2160" w:hanging="360"/>
+        <w:rPr/>
+      </w:pPr>
+      <w:r>
+        <w:rPr>
+          <w:rtl w:val="0"/>
+        </w:rPr>
+        <w:t xml:space="preserve">Dado que el usuario ha agregado un "iPhone" al carrito</w:t>
+      </w:r>
+    </w:p>
+    <w:p>
+      <w:pPr>
+        <w:numPr>
+          <w:ilvl w:val="2"/>
+          <w:numId w:val="6"/>
+        </w:numPr>
+        <w:spacing w:after="0" w:afterAutospacing="0" w:before="0" w:beforeAutospacing="0" w:lineRule="auto"/>
+        <w:ind w:left="2160" w:hanging="360"/>
+        <w:rPr/>
+      </w:pPr>
+      <w:r>
+        <w:rPr>
+          <w:rtl w:val="0"/>
+        </w:rPr>
+        <w:t xml:space="preserve">Cuando el usuario procede al pago</w:t>
+      </w:r>
+    </w:p>
+    <w:p>
+      <w:pPr>
+        <w:numPr>
+          <w:ilvl w:val="2"/>
+          <w:numId w:val="6"/>
+        </w:numPr>
+        <w:spacing w:after="0" w:afterAutospacing="0" w:before="0" w:beforeAutospacing="0" w:lineRule="auto"/>
+        <w:ind w:left="2160" w:hanging="360"/>
+        <w:rPr/>
+      </w:pPr>
+      <w:r>
+        <w:rPr>
+          <w:rtl w:val="0"/>
+        </w:rPr>
+        <w:t xml:space="preserve">Y el usuario completa la compra</w:t>
+      </w:r>
+    </w:p>
+    <w:p>
+      <w:pPr>
+        <w:numPr>
+          <w:ilvl w:val="2"/>
+          <w:numId w:val="6"/>
+        </w:numPr>
+        <w:spacing w:after="0" w:afterAutospacing="0" w:before="0" w:beforeAutospacing="0" w:lineRule="auto"/>
+        <w:ind w:left="2160" w:hanging="360"/>
+        <w:rPr/>
+      </w:pPr>
+      <w:r>
+        <w:rPr>
+          <w:rtl w:val="0"/>
+        </w:rPr>
+        <w:t xml:space="preserve">Entonces el usuario debe ver un mensaje de confirmación</w:t>
+      </w:r>
+    </w:p>
+    <w:p>
+      <w:pPr>
+        <w:numPr>
+          <w:ilvl w:val="1"/>
+          <w:numId w:val="6"/>
+        </w:numPr>
+        <w:spacing w:after="0" w:afterAutospacing="0" w:before="0" w:beforeAutospacing="0" w:lineRule="auto"/>
+        <w:ind w:left="1440" w:hanging="360"/>
+        <w:rPr>
+          <w:b w:val="1"/>
+        </w:rPr>
+      </w:pPr>
+      <w:r>
+        <w:rPr>
+          <w:b w:val="1"/>
+          <w:rtl w:val="0"/>
+        </w:rPr>
+        <w:t xml:space="preserve">Escenario: Usuario compra un monitor Apple Cinema 30</w:t>
+      </w:r>
+    </w:p>
+    <w:p>
+      <w:pPr>
+        <w:numPr>
+          <w:ilvl w:val="2"/>
+          <w:numId w:val="6"/>
+        </w:numPr>
+        <w:spacing w:after="0" w:afterAutospacing="0" w:before="0" w:beforeAutospacing="0" w:lineRule="auto"/>
+        <w:ind w:left="2160" w:hanging="360"/>
+        <w:rPr/>
+      </w:pPr>
+      <w:r>
+        <w:rPr>
+          <w:rtl w:val="0"/>
+        </w:rPr>
+        <w:t xml:space="preserve">Dado que el usuario ha agregado un "Apple Cinema 30" al carrito</w:t>
+      </w:r>
+    </w:p>
+    <w:p>
+      <w:pPr>
+        <w:numPr>
+          <w:ilvl w:val="2"/>
+          <w:numId w:val="6"/>
+        </w:numPr>
+        <w:spacing w:after="0" w:afterAutospacing="0" w:before="0" w:beforeAutospacing="0" w:lineRule="auto"/>
+        <w:ind w:left="2160" w:hanging="360"/>
+        <w:rPr/>
+      </w:pPr>
+      <w:r>
+        <w:rPr>
+          <w:rtl w:val="0"/>
+        </w:rPr>
+        <w:t xml:space="preserve">Cuando el usuario procede al pago</w:t>
+      </w:r>
+    </w:p>
+    <w:p>
+      <w:pPr>
+        <w:numPr>
+          <w:ilvl w:val="2"/>
+          <w:numId w:val="6"/>
+        </w:numPr>
+        <w:spacing w:after="0" w:afterAutospacing="0" w:before="0" w:beforeAutospacing="0" w:lineRule="auto"/>
+        <w:ind w:left="2160" w:hanging="360"/>
+        <w:rPr/>
+      </w:pPr>
+      <w:r>
+        <w:rPr>
+          <w:rtl w:val="0"/>
+        </w:rPr>
+        <w:t xml:space="preserve">Y el usuario completa la compra</w:t>
+      </w:r>
+    </w:p>
+    <w:p>
+      <w:pPr>
+        <w:numPr>
+          <w:ilvl w:val="2"/>
+          <w:numId w:val="6"/>
+        </w:numPr>
         <w:spacing w:after="240" w:before="0" w:beforeAutospacing="0" w:lineRule="auto"/>
-        <w:ind w:left="720" w:hanging="360"/>
-        <w:rPr/>
-      </w:pPr>
-      <w:r>
-        <w:rPr>
-          <w:rtl w:val="0"/>
-        </w:rPr>
-        <w:t xml:space="preserve">Se debe mostrar un mensaje de confirmación indicando que los productos se han comprado correctamente.</w:t>
+        <w:ind w:left="2160" w:hanging="360"/>
+        <w:rPr/>
+      </w:pPr>
+      <w:r>
+        <w:rPr>
+          <w:rtl w:val="0"/>
+        </w:rPr>
+        <w:t xml:space="preserve">Entonces el usuario debe ver un mensaje de confirmación</w:t>
+      </w:r>
+    </w:p>
+    <w:p>
+      <w:pPr>
+        <w:pStyle w:val="Heading3"/>
+        <w:keepNext w:val="0"/>
+        <w:keepLines w:val="0"/>
+        <w:spacing w:before="280" w:lineRule="auto"/>
+        <w:rPr>
+          <w:b w:val="1"/>
+          <w:color w:val="000000"/>
+          <w:sz w:val="26"/>
+          <w:szCs w:val="26"/>
+        </w:rPr>
+      </w:pPr>
+      <w:bookmarkStart w:colFirst="0" w:colLast="0" w:name="_n0ymcjbv16ko" w:id="11"/>
+      <w:bookmarkEnd w:id="11"/>
+      <w:r>
+        <w:rPr>
+          <w:b w:val="1"/>
+          <w:color w:val="000000"/>
+          <w:sz w:val="26"/>
+          <w:szCs w:val="26"/>
+          <w:rtl w:val="0"/>
+        </w:rPr>
+        <w:t xml:space="preserve">3.4 Historia de Usuario 4: Registro de Usuario</w:t>
       </w:r>
     </w:p>
     <w:p>
@@ -1034,11 +1303,279 @@
           <w:b w:val="1"/>
           <w:rtl w:val="0"/>
         </w:rPr>
+        <w:t xml:space="preserve">Criterios de Aceptación:</w:t>
+      </w:r>
+    </w:p>
+    <w:p>
+      <w:pPr>
+        <w:numPr>
+          <w:ilvl w:val="0"/>
+          <w:numId w:val="7"/>
+        </w:numPr>
+        <w:spacing w:after="0" w:afterAutospacing="0" w:before="240" w:lineRule="auto"/>
+        <w:ind w:left="720" w:hanging="360"/>
+        <w:rPr/>
+      </w:pPr>
+      <w:r>
+        <w:rPr>
+          <w:rtl w:val="0"/>
+        </w:rPr>
+        <w:t xml:space="preserve">El usuario puede registrarse con detalles válidos.</w:t>
+      </w:r>
+    </w:p>
+    <w:p>
+      <w:pPr>
+        <w:numPr>
+          <w:ilvl w:val="0"/>
+          <w:numId w:val="7"/>
+        </w:numPr>
+        <w:spacing w:after="0" w:afterAutospacing="0" w:before="0" w:beforeAutospacing="0" w:lineRule="auto"/>
+        <w:ind w:left="720" w:hanging="360"/>
+        <w:rPr/>
+      </w:pPr>
+      <w:r>
+        <w:rPr>
+          <w:rtl w:val="0"/>
+        </w:rPr>
+        <w:t xml:space="preserve">El sistema muestra un mensaje de éxito y redirige al usuario a su cuenta.</w:t>
+      </w:r>
+    </w:p>
+    <w:p>
+      <w:pPr>
+        <w:numPr>
+          <w:ilvl w:val="0"/>
+          <w:numId w:val="7"/>
+        </w:numPr>
+        <w:spacing w:after="240" w:before="0" w:beforeAutospacing="0" w:lineRule="auto"/>
+        <w:ind w:left="720" w:hanging="360"/>
+        <w:rPr/>
+      </w:pPr>
+      <w:r>
+        <w:rPr>
+          <w:rtl w:val="0"/>
+        </w:rPr>
+        <w:t xml:space="preserve">Si los detalles son inválidos, el sistema muestra un mensaje de error.</w:t>
+      </w:r>
+    </w:p>
+    <w:p>
+      <w:pPr>
+        <w:spacing w:after="240" w:before="240" w:lineRule="auto"/>
+        <w:rPr>
+          <w:b w:val="1"/>
+        </w:rPr>
+      </w:pPr>
+      <w:r>
+        <w:rPr>
+          <w:b w:val="1"/>
+          <w:rtl w:val="0"/>
+        </w:rPr>
         <w:t xml:space="preserve">Casos de Prueba:</w:t>
       </w:r>
     </w:p>
     <w:p>
       <w:pPr>
+        <w:numPr>
+          <w:ilvl w:val="0"/>
+          <w:numId w:val="10"/>
+        </w:numPr>
+        <w:spacing w:after="0" w:afterAutospacing="0" w:before="240" w:lineRule="auto"/>
+        <w:ind w:left="720" w:hanging="360"/>
+        <w:rPr>
+          <w:b w:val="1"/>
+        </w:rPr>
+      </w:pPr>
+      <w:r>
+        <w:rPr>
+          <w:b w:val="1"/>
+          <w:rtl w:val="0"/>
+        </w:rPr>
+        <w:t xml:space="preserve">Registro Exitoso:</w:t>
+      </w:r>
+    </w:p>
+    <w:p>
+      <w:pPr>
+        <w:numPr>
+          <w:ilvl w:val="1"/>
+          <w:numId w:val="10"/>
+        </w:numPr>
+        <w:spacing w:after="0" w:afterAutospacing="0" w:before="0" w:beforeAutospacing="0" w:lineRule="auto"/>
+        <w:ind w:left="1440" w:hanging="360"/>
+        <w:rPr/>
+      </w:pPr>
+      <w:r>
+        <w:rPr>
+          <w:rtl w:val="0"/>
+        </w:rPr>
+        <w:t xml:space="preserve">Dado que el usuario está en la página de registro</w:t>
+      </w:r>
+    </w:p>
+    <w:p>
+      <w:pPr>
+        <w:numPr>
+          <w:ilvl w:val="1"/>
+          <w:numId w:val="10"/>
+        </w:numPr>
+        <w:spacing w:after="0" w:afterAutospacing="0" w:before="0" w:beforeAutospacing="0" w:lineRule="auto"/>
+        <w:ind w:left="1440" w:hanging="360"/>
+        <w:rPr/>
+      </w:pPr>
+      <w:r>
+        <w:rPr>
+          <w:rtl w:val="0"/>
+        </w:rPr>
+        <w:t xml:space="preserve">Cuando el usuario ingresa detalles válidos de registro</w:t>
+      </w:r>
+    </w:p>
+    <w:p>
+      <w:pPr>
+        <w:numPr>
+          <w:ilvl w:val="1"/>
+          <w:numId w:val="10"/>
+        </w:numPr>
+        <w:spacing w:after="0" w:afterAutospacing="0" w:before="0" w:beforeAutospacing="0" w:lineRule="auto"/>
+        <w:ind w:left="1440" w:hanging="360"/>
+        <w:rPr/>
+      </w:pPr>
+      <w:r>
+        <w:rPr>
+          <w:rtl w:val="0"/>
+        </w:rPr>
+        <w:t xml:space="preserve">Y el usuario envía el formulario de registro</w:t>
+      </w:r>
+    </w:p>
+    <w:p>
+      <w:pPr>
+        <w:numPr>
+          <w:ilvl w:val="1"/>
+          <w:numId w:val="10"/>
+        </w:numPr>
+        <w:spacing w:after="0" w:afterAutospacing="0" w:before="0" w:beforeAutospacing="0" w:lineRule="auto"/>
+        <w:ind w:left="1440" w:hanging="360"/>
+        <w:rPr/>
+      </w:pPr>
+      <w:r>
+        <w:rPr>
+          <w:rtl w:val="0"/>
+        </w:rPr>
+        <w:t xml:space="preserve">Entonces el usuario debe ser registrado exitosamente</w:t>
+      </w:r>
+    </w:p>
+    <w:p>
+      <w:pPr>
+        <w:numPr>
+          <w:ilvl w:val="0"/>
+          <w:numId w:val="10"/>
+        </w:numPr>
+        <w:spacing w:after="0" w:afterAutospacing="0" w:before="0" w:beforeAutospacing="0" w:lineRule="auto"/>
+        <w:ind w:left="720" w:hanging="360"/>
+        <w:rPr>
+          <w:b w:val="1"/>
+        </w:rPr>
+      </w:pPr>
+      <w:r>
+        <w:rPr>
+          <w:b w:val="1"/>
+          <w:rtl w:val="0"/>
+        </w:rPr>
+        <w:t xml:space="preserve">Registro Fallido:</w:t>
+      </w:r>
+    </w:p>
+    <w:p>
+      <w:pPr>
+        <w:numPr>
+          <w:ilvl w:val="1"/>
+          <w:numId w:val="10"/>
+        </w:numPr>
+        <w:spacing w:after="0" w:afterAutospacing="0" w:before="0" w:beforeAutospacing="0" w:lineRule="auto"/>
+        <w:ind w:left="1440" w:hanging="360"/>
+        <w:rPr/>
+      </w:pPr>
+      <w:r>
+        <w:rPr>
+          <w:rtl w:val="0"/>
+        </w:rPr>
+        <w:t xml:space="preserve">Dado que el usuario está en la página de registro</w:t>
+      </w:r>
+    </w:p>
+    <w:p>
+      <w:pPr>
+        <w:numPr>
+          <w:ilvl w:val="1"/>
+          <w:numId w:val="10"/>
+        </w:numPr>
+        <w:spacing w:after="0" w:afterAutospacing="0" w:before="0" w:beforeAutospacing="0" w:lineRule="auto"/>
+        <w:ind w:left="1440" w:hanging="360"/>
+        <w:rPr/>
+      </w:pPr>
+      <w:r>
+        <w:rPr>
+          <w:rtl w:val="0"/>
+        </w:rPr>
+        <w:t xml:space="preserve">Cuando el usuario ingresa detalles inválidos de registro</w:t>
+      </w:r>
+    </w:p>
+    <w:p>
+      <w:pPr>
+        <w:numPr>
+          <w:ilvl w:val="1"/>
+          <w:numId w:val="10"/>
+        </w:numPr>
+        <w:spacing w:after="0" w:afterAutospacing="0" w:before="0" w:beforeAutospacing="0" w:lineRule="auto"/>
+        <w:ind w:left="1440" w:hanging="360"/>
+        <w:rPr/>
+      </w:pPr>
+      <w:r>
+        <w:rPr>
+          <w:rtl w:val="0"/>
+        </w:rPr>
+        <w:t xml:space="preserve">Y el usuario envía el formulario de registro</w:t>
+      </w:r>
+    </w:p>
+    <w:p>
+      <w:pPr>
+        <w:numPr>
+          <w:ilvl w:val="1"/>
+          <w:numId w:val="10"/>
+        </w:numPr>
+        <w:spacing w:after="240" w:before="0" w:beforeAutospacing="0" w:lineRule="auto"/>
+        <w:ind w:left="1440" w:hanging="360"/>
+        <w:rPr/>
+      </w:pPr>
+      <w:r>
+        <w:rPr>
+          <w:rtl w:val="0"/>
+        </w:rPr>
+        <w:t xml:space="preserve">Entonces el usuario debe ver un mensaje de error</w:t>
+      </w:r>
+    </w:p>
+    <w:p>
+      <w:pPr>
+        <w:pStyle w:val="Heading3"/>
+        <w:keepNext w:val="0"/>
+        <w:keepLines w:val="0"/>
+        <w:spacing w:before="280" w:lineRule="auto"/>
+        <w:rPr>
+          <w:b w:val="1"/>
+          <w:color w:val="000000"/>
+          <w:sz w:val="26"/>
+          <w:szCs w:val="26"/>
+        </w:rPr>
+      </w:pPr>
+      <w:bookmarkStart w:colFirst="0" w:colLast="0" w:name="_oxddrm5rir40" w:id="12"/>
+      <w:bookmarkEnd w:id="12"/>
+      <w:r>
+        <w:rPr>
+          <w:b w:val="1"/>
+          <w:color w:val="000000"/>
+          <w:sz w:val="26"/>
+          <w:szCs w:val="26"/>
+          <w:rtl w:val="0"/>
+        </w:rPr>
+        <w:t xml:space="preserve">3.5 Historia de Usuario 5: Inicio de Sesión</w:t>
+      </w:r>
+    </w:p>
+    <w:p>
+      <w:pPr>
         <w:spacing w:after="240" w:before="240" w:lineRule="auto"/>
         <w:rPr>
           <w:b w:val="1"/>
@@ -1049,14 +1586,14 @@
           <w:b w:val="1"/>
           <w:rtl w:val="0"/>
         </w:rPr>
-        <w:t xml:space="preserve">Comprar Productos:</w:t>
+        <w:t xml:space="preserve">Criterios de Aceptación:</w:t>
       </w:r>
     </w:p>
     <w:p>
       <w:pPr>
         <w:numPr>
           <w:ilvl w:val="0"/>
-          <w:numId w:val="1"/>
+          <w:numId w:val="2"/>
         </w:numPr>
         <w:spacing w:after="0" w:afterAutospacing="0" w:before="240" w:lineRule="auto"/>
         <w:ind w:left="720" w:hanging="360"/>
@@ -1064,166 +1601,224 @@
       </w:pPr>
       <w:r>
         <w:rPr>
-          <w:b w:val="1"/>
-          <w:rtl w:val="0"/>
-        </w:rPr>
-        <w:t xml:space="preserve">Escenario:</w:t>
-      </w:r>
-      <w:r>
-        <w:rPr>
-          <w:rtl w:val="0"/>
-        </w:rPr>
-        <w:t xml:space="preserve"> Usuario compra un producto</w:t>
+          <w:rtl w:val="0"/>
+        </w:rPr>
+        <w:t xml:space="preserve">El usuario puede iniciar sesión con credenciales válidas.</w:t>
+      </w:r>
+    </w:p>
+    <w:p>
+      <w:pPr>
+        <w:numPr>
+          <w:ilvl w:val="0"/>
+          <w:numId w:val="2"/>
+        </w:numPr>
+        <w:spacing w:after="0" w:afterAutospacing="0" w:before="0" w:beforeAutospacing="0" w:lineRule="auto"/>
+        <w:ind w:left="720" w:hanging="360"/>
+        <w:rPr/>
+      </w:pPr>
+      <w:r>
+        <w:rPr>
+          <w:rtl w:val="0"/>
+        </w:rPr>
+        <w:t xml:space="preserve">El sistema redirige al usuario a su cuenta después de iniciar sesión.</w:t>
+      </w:r>
+    </w:p>
+    <w:p>
+      <w:pPr>
+        <w:numPr>
+          <w:ilvl w:val="0"/>
+          <w:numId w:val="2"/>
+        </w:numPr>
+        <w:spacing w:after="240" w:before="0" w:beforeAutospacing="0" w:lineRule="auto"/>
+        <w:ind w:left="720" w:hanging="360"/>
+        <w:rPr/>
+      </w:pPr>
+      <w:r>
+        <w:rPr>
+          <w:rtl w:val="0"/>
+        </w:rPr>
+        <w:t xml:space="preserve">Si las credenciales son inválidas, el sistema muestra un mensaje de error.</w:t>
+      </w:r>
+    </w:p>
+    <w:p>
+      <w:pPr>
+        <w:spacing w:after="240" w:before="240" w:lineRule="auto"/>
+        <w:rPr>
+          <w:b w:val="1"/>
+        </w:rPr>
+      </w:pPr>
+      <w:r>
+        <w:rPr>
+          <w:b w:val="1"/>
+          <w:rtl w:val="0"/>
+        </w:rPr>
+        <w:t xml:space="preserve">Casos de Prueba:</w:t>
+      </w:r>
+    </w:p>
+    <w:p>
+      <w:pPr>
+        <w:numPr>
+          <w:ilvl w:val="0"/>
+          <w:numId w:val="12"/>
+        </w:numPr>
+        <w:spacing w:after="0" w:afterAutospacing="0" w:before="240" w:lineRule="auto"/>
+        <w:ind w:left="720" w:hanging="360"/>
+        <w:rPr>
+          <w:b w:val="1"/>
+        </w:rPr>
+      </w:pPr>
+      <w:r>
+        <w:rPr>
+          <w:b w:val="1"/>
+          <w:rtl w:val="0"/>
+        </w:rPr>
+        <w:t xml:space="preserve">Inicio de Sesión Exitoso:</w:t>
       </w:r>
     </w:p>
     <w:p>
       <w:pPr>
         <w:numPr>
           <w:ilvl w:val="1"/>
-          <w:numId w:val="1"/>
-        </w:numPr>
-        <w:spacing w:after="0" w:afterAutospacing="0" w:before="0" w:beforeAutospacing="0" w:lineRule="auto"/>
-        <w:ind w:left="1440" w:hanging="360"/>
-        <w:rPr/>
-      </w:pPr>
-      <w:r>
-        <w:rPr>
-          <w:rtl w:val="0"/>
-        </w:rPr>
-        <w:t xml:space="preserve">Dado que el usuario ha agregado un "iPhone" al carrito</w:t>
+          <w:numId w:val="12"/>
+        </w:numPr>
+        <w:spacing w:after="0" w:afterAutospacing="0" w:before="0" w:beforeAutospacing="0" w:lineRule="auto"/>
+        <w:ind w:left="1440" w:hanging="360"/>
+        <w:rPr/>
+      </w:pPr>
+      <w:r>
+        <w:rPr>
+          <w:rtl w:val="0"/>
+        </w:rPr>
+        <w:t xml:space="preserve">Dado que el usuario está en la página de inicio de sesión</w:t>
       </w:r>
     </w:p>
     <w:p>
       <w:pPr>
         <w:numPr>
           <w:ilvl w:val="1"/>
-          <w:numId w:val="1"/>
-        </w:numPr>
-        <w:spacing w:after="0" w:afterAutospacing="0" w:before="0" w:beforeAutospacing="0" w:lineRule="auto"/>
-        <w:ind w:left="1440" w:hanging="360"/>
-        <w:rPr/>
-      </w:pPr>
-      <w:r>
-        <w:rPr>
-          <w:rtl w:val="0"/>
-        </w:rPr>
-        <w:t xml:space="preserve">Cuando el usuario procede al pago</w:t>
+          <w:numId w:val="12"/>
+        </w:numPr>
+        <w:spacing w:after="0" w:afterAutospacing="0" w:before="0" w:beforeAutospacing="0" w:lineRule="auto"/>
+        <w:ind w:left="1440" w:hanging="360"/>
+        <w:rPr/>
+      </w:pPr>
+      <w:r>
+        <w:rPr>
+          <w:rtl w:val="0"/>
+        </w:rPr>
+        <w:t xml:space="preserve">Cuando el usuario ingresa credenciales válidas</w:t>
       </w:r>
     </w:p>
     <w:p>
       <w:pPr>
         <w:numPr>
           <w:ilvl w:val="1"/>
-          <w:numId w:val="1"/>
-        </w:numPr>
-        <w:spacing w:after="0" w:afterAutospacing="0" w:before="0" w:beforeAutospacing="0" w:lineRule="auto"/>
-        <w:ind w:left="1440" w:hanging="360"/>
-        <w:rPr/>
-      </w:pPr>
-      <w:r>
-        <w:rPr>
-          <w:rtl w:val="0"/>
-        </w:rPr>
-        <w:t xml:space="preserve">Y el usuario completa la compra</w:t>
+          <w:numId w:val="12"/>
+        </w:numPr>
+        <w:spacing w:after="0" w:afterAutospacing="0" w:before="0" w:beforeAutospacing="0" w:lineRule="auto"/>
+        <w:ind w:left="1440" w:hanging="360"/>
+        <w:rPr/>
+      </w:pPr>
+      <w:r>
+        <w:rPr>
+          <w:rtl w:val="0"/>
+        </w:rPr>
+        <w:t xml:space="preserve">Y el usuario envía el formulario de inicio de sesión</w:t>
       </w:r>
     </w:p>
     <w:p>
       <w:pPr>
         <w:numPr>
           <w:ilvl w:val="1"/>
-          <w:numId w:val="1"/>
-        </w:numPr>
-        <w:spacing w:after="0" w:afterAutospacing="0" w:before="0" w:beforeAutospacing="0" w:lineRule="auto"/>
-        <w:ind w:left="1440" w:hanging="360"/>
-        <w:rPr/>
-      </w:pPr>
-      <w:r>
-        <w:rPr>
-          <w:rtl w:val="0"/>
-        </w:rPr>
-        <w:t xml:space="preserve">Entonces el usuario debe ver un mensaje de confirmación</w:t>
+          <w:numId w:val="12"/>
+        </w:numPr>
+        <w:spacing w:after="0" w:afterAutospacing="0" w:before="0" w:beforeAutospacing="0" w:lineRule="auto"/>
+        <w:ind w:left="1440" w:hanging="360"/>
+        <w:rPr/>
+      </w:pPr>
+      <w:r>
+        <w:rPr>
+          <w:rtl w:val="0"/>
+        </w:rPr>
+        <w:t xml:space="preserve">Entonces el usuario debe iniciar sesión exitosamente</w:t>
       </w:r>
     </w:p>
     <w:p>
       <w:pPr>
         <w:numPr>
           <w:ilvl w:val="0"/>
-          <w:numId w:val="1"/>
-        </w:numPr>
-        <w:spacing w:after="0" w:afterAutospacing="0" w:before="0" w:beforeAutospacing="0" w:lineRule="auto"/>
-        <w:ind w:left="720" w:hanging="360"/>
-        <w:rPr/>
-      </w:pPr>
-      <w:r>
-        <w:rPr>
-          <w:b w:val="1"/>
-          <w:rtl w:val="0"/>
-        </w:rPr>
-        <w:t xml:space="preserve">Escenario:</w:t>
-      </w:r>
-      <w:r>
-        <w:rPr>
-          <w:rtl w:val="0"/>
-        </w:rPr>
-        <w:t xml:space="preserve"> Usuario compra un producto</w:t>
+          <w:numId w:val="12"/>
+        </w:numPr>
+        <w:spacing w:after="0" w:afterAutospacing="0" w:before="0" w:beforeAutospacing="0" w:lineRule="auto"/>
+        <w:ind w:left="720" w:hanging="360"/>
+        <w:rPr>
+          <w:b w:val="1"/>
+        </w:rPr>
+      </w:pPr>
+      <w:r>
+        <w:rPr>
+          <w:b w:val="1"/>
+          <w:rtl w:val="0"/>
+        </w:rPr>
+        <w:t xml:space="preserve">Inicio de Sesión Fallido:</w:t>
       </w:r>
     </w:p>
     <w:p>
       <w:pPr>
         <w:numPr>
           <w:ilvl w:val="1"/>
-          <w:numId w:val="1"/>
-        </w:numPr>
-        <w:spacing w:after="0" w:afterAutospacing="0" w:before="0" w:beforeAutospacing="0" w:lineRule="auto"/>
-        <w:ind w:left="1440" w:hanging="360"/>
-        <w:rPr/>
-      </w:pPr>
-      <w:r>
-        <w:rPr>
-          <w:rtl w:val="0"/>
-        </w:rPr>
-        <w:t xml:space="preserve">Dado que el usuario ha agregado un "Apple Cinema 30" al carrito</w:t>
+          <w:numId w:val="12"/>
+        </w:numPr>
+        <w:spacing w:after="0" w:afterAutospacing="0" w:before="0" w:beforeAutospacing="0" w:lineRule="auto"/>
+        <w:ind w:left="1440" w:hanging="360"/>
+        <w:rPr/>
+      </w:pPr>
+      <w:r>
+        <w:rPr>
+          <w:rtl w:val="0"/>
+        </w:rPr>
+        <w:t xml:space="preserve">Dado que el usuario está en la página de inicio de sesión</w:t>
       </w:r>
     </w:p>
     <w:p>
       <w:pPr>
         <w:numPr>
           <w:ilvl w:val="1"/>
-          <w:numId w:val="1"/>
-        </w:numPr>
-        <w:spacing w:after="0" w:afterAutospacing="0" w:before="0" w:beforeAutospacing="0" w:lineRule="auto"/>
-        <w:ind w:left="1440" w:hanging="360"/>
-        <w:rPr/>
-      </w:pPr>
-      <w:r>
-        <w:rPr>
-          <w:rtl w:val="0"/>
-        </w:rPr>
-        <w:t xml:space="preserve">Cuando el usuario procede al pago</w:t>
+          <w:numId w:val="12"/>
+        </w:numPr>
+        <w:spacing w:after="0" w:afterAutospacing="0" w:before="0" w:beforeAutospacing="0" w:lineRule="auto"/>
+        <w:ind w:left="1440" w:hanging="360"/>
+        <w:rPr/>
+      </w:pPr>
+      <w:r>
+        <w:rPr>
+          <w:rtl w:val="0"/>
+        </w:rPr>
+        <w:t xml:space="preserve">Cuando el usuario ingresa credenciales inválidas</w:t>
       </w:r>
     </w:p>
     <w:p>
       <w:pPr>
         <w:numPr>
           <w:ilvl w:val="1"/>
-          <w:numId w:val="1"/>
-        </w:numPr>
-        <w:spacing w:after="0" w:afterAutospacing="0" w:before="0" w:beforeAutospacing="0" w:lineRule="auto"/>
-        <w:ind w:left="1440" w:hanging="360"/>
-        <w:rPr/>
-      </w:pPr>
-      <w:r>
-        <w:rPr>
-          <w:rtl w:val="0"/>
-        </w:rPr>
-        <w:t xml:space="preserve">Y el usuario completa la compra</w:t>
+          <w:numId w:val="12"/>
+        </w:numPr>
+        <w:spacing w:after="0" w:afterAutospacing="0" w:before="0" w:beforeAutospacing="0" w:lineRule="auto"/>
+        <w:ind w:left="1440" w:hanging="360"/>
+        <w:rPr/>
+      </w:pPr>
+      <w:r>
+        <w:rPr>
+          <w:rtl w:val="0"/>
+        </w:rPr>
+        <w:t xml:space="preserve">Y el usuario envía el formulario de inicio de sesión</w:t>
       </w:r>
     </w:p>
     <w:p>
       <w:pPr>
         <w:numPr>
           <w:ilvl w:val="1"/>
-          <w:numId w:val="1"/>
+          <w:numId w:val="12"/>
         </w:numPr>
         <w:spacing w:after="240" w:before="0" w:beforeAutospacing="0" w:lineRule="auto"/>
         <w:ind w:left="1440" w:hanging="360"/>
@@ -1233,7 +1828,7 @@
         <w:rPr>
           <w:rtl w:val="0"/>
         </w:rPr>
-        <w:t xml:space="preserve">Entonces el usuario debe ver un mensaje de confirmación</w:t>
+        <w:t xml:space="preserve">Entonces el usuario debe ver un mensaje de error</w:t>
       </w:r>
     </w:p>
     <w:p>
@@ -1248,12 +1843,28 @@
           <w:szCs w:val="34"/>
         </w:rPr>
       </w:pPr>
-      <w:bookmarkStart w:colFirst="0" w:colLast="0" w:name="_ftwznpa45kyt" w:id="11"/>
-      <w:bookmarkEnd w:id="11"/>
-      <w:r>
-        <w:rPr>
-          <w:rtl w:val="0"/>
-        </w:rPr>
+      <w:bookmarkStart w:colFirst="0" w:colLast="0" w:name="_svabp2nznm8h" w:id="13"/>
+      <w:bookmarkEnd w:id="13"/>
+      <w:r>
+        <w:rPr>
+          <w:b w:val="1"/>
+          <w:sz w:val="34"/>
+          <w:szCs w:val="34"/>
+          <w:rtl w:val="0"/>
+        </w:rPr>
+        <w:t xml:space="preserve">4. Gestión de Defectos</w:t>
+      </w:r>
+    </w:p>
+    <w:p>
+      <w:pPr>
+        <w:spacing w:after="240" w:before="240" w:lineRule="auto"/>
+        <w:rPr/>
+      </w:pPr>
+      <w:r>
+        <w:rPr>
+          <w:rtl w:val="0"/>
+        </w:rPr>
+        <w:t xml:space="preserve">Los defectos encontrados durante las pruebas serán registrados en un sistema de seguimiento de bugs (por ejemplo, Jira). Cada defecto será categorizado por severidad y prioridad, y asignado al desarrollador correspondiente para su resolución.</w:t>
       </w:r>
     </w:p>
     <w:p>
@@ -1268,44 +1879,8 @@
           <w:szCs w:val="34"/>
         </w:rPr>
       </w:pPr>
-      <w:bookmarkStart w:colFirst="0" w:colLast="0" w:name="_gxa4sb26w854" w:id="12"/>
-      <w:bookmarkEnd w:id="12"/>
-      <w:r>
-        <w:rPr>
-          <w:b w:val="1"/>
-          <w:sz w:val="34"/>
-          <w:szCs w:val="34"/>
-          <w:rtl w:val="0"/>
-        </w:rPr>
-        <w:t xml:space="preserve">4. Gestión de Defectos</w:t>
-      </w:r>
-    </w:p>
-    <w:p>
-      <w:pPr>
-        <w:spacing w:after="240" w:before="240" w:lineRule="auto"/>
-        <w:rPr/>
-      </w:pPr>
-      <w:r>
-        <w:rPr>
-          <w:rtl w:val="0"/>
-        </w:rPr>
-        <w:t xml:space="preserve">Los defectos encontrados durante las pruebas serán registrados en un sistema de seguimiento de bugs (por ejemplo, Jira). Cada defecto será categorizado por severidad y prioridad, y asignado al desarrollador correspondiente para su resolución.</w:t>
-      </w:r>
-    </w:p>
-    <w:p>
-      <w:pPr>
-        <w:pStyle w:val="Heading2"/>
-        <w:keepNext w:val="0"/>
-        <w:keepLines w:val="0"/>
-        <w:spacing w:after="80" w:lineRule="auto"/>
-        <w:rPr>
-          <w:b w:val="1"/>
-          <w:sz w:val="34"/>
-          <w:szCs w:val="34"/>
-        </w:rPr>
-      </w:pPr>
-      <w:bookmarkStart w:colFirst="0" w:colLast="0" w:name="_fqoljpg5n3d7" w:id="13"/>
-      <w:bookmarkEnd w:id="13"/>
+      <w:bookmarkStart w:colFirst="0" w:colLast="0" w:name="_abylwwws7pdu" w:id="14"/>
+      <w:bookmarkEnd w:id="14"/>
       <w:r>
         <w:rPr>
           <w:b w:val="1"/>
@@ -2362,6 +2937,226 @@
     </w:lvl>
   </w:abstractNum>
   <w:abstractNum w:abstractNumId="10">
+    <w:lvl w:ilvl="0">
+      <w:start w:val="1"/>
+      <w:numFmt w:val="bullet"/>
+      <w:lvlText w:val="●"/>
+      <w:lvlJc w:val="left"/>
+      <w:pPr>
+        <w:ind w:left="720" w:hanging="360"/>
+      </w:pPr>
+      <w:rPr>
+        <w:u w:val="none"/>
+      </w:rPr>
+    </w:lvl>
+    <w:lvl w:ilvl="1">
+      <w:start w:val="1"/>
+      <w:numFmt w:val="bullet"/>
+      <w:lvlText w:val="○"/>
+      <w:lvlJc w:val="left"/>
+      <w:pPr>
+        <w:ind w:left="1440" w:hanging="360"/>
+      </w:pPr>
+      <w:rPr>
+        <w:u w:val="none"/>
+      </w:rPr>
+    </w:lvl>
+    <w:lvl w:ilvl="2">
+      <w:start w:val="1"/>
+      <w:numFmt w:val="bullet"/>
+      <w:lvlText w:val="■"/>
+      <w:lvlJc w:val="left"/>
+      <w:pPr>
+        <w:ind w:left="2160" w:hanging="360"/>
+      </w:pPr>
+      <w:rPr>
+        <w:u w:val="none"/>
+      </w:rPr>
+    </w:lvl>
+    <w:lvl w:ilvl="3">
+      <w:start w:val="1"/>
+      <w:numFmt w:val="bullet"/>
+      <w:lvlText w:val="●"/>
+      <w:lvlJc w:val="left"/>
+      <w:pPr>
+        <w:ind w:left="2880" w:hanging="360"/>
+      </w:pPr>
+      <w:rPr>
+        <w:u w:val="none"/>
+      </w:rPr>
+    </w:lvl>
+    <w:lvl w:ilvl="4">
+      <w:start w:val="1"/>
+      <w:numFmt w:val="bullet"/>
+      <w:lvlText w:val="○"/>
+      <w:lvlJc w:val="left"/>
+      <w:pPr>
+        <w:ind w:left="3600" w:hanging="360"/>
+      </w:pPr>
+      <w:rPr>
+        <w:u w:val="none"/>
+      </w:rPr>
+    </w:lvl>
+    <w:lvl w:ilvl="5">
+      <w:start w:val="1"/>
+      <w:numFmt w:val="bullet"/>
+      <w:lvlText w:val="■"/>
+      <w:lvlJc w:val="left"/>
+      <w:pPr>
+        <w:ind w:left="4320" w:hanging="360"/>
+      </w:pPr>
+      <w:rPr>
+        <w:u w:val="none"/>
+      </w:rPr>
+    </w:lvl>
+    <w:lvl w:ilvl="6">
+      <w:start w:val="1"/>
+      <w:numFmt w:val="bullet"/>
+      <w:lvlText w:val="●"/>
+      <w:lvlJc w:val="left"/>
+      <w:pPr>
+        <w:ind w:left="5040" w:hanging="360"/>
+      </w:pPr>
+      <w:rPr>
+        <w:u w:val="none"/>
+      </w:rPr>
+    </w:lvl>
+    <w:lvl w:ilvl="7">
+      <w:start w:val="1"/>
+      <w:numFmt w:val="bullet"/>
+      <w:lvlText w:val="○"/>
+      <w:lvlJc w:val="left"/>
+      <w:pPr>
+        <w:ind w:left="5760" w:hanging="360"/>
+      </w:pPr>
+      <w:rPr>
+        <w:u w:val="none"/>
+      </w:rPr>
+    </w:lvl>
+    <w:lvl w:ilvl="8">
+      <w:start w:val="1"/>
+      <w:numFmt w:val="bullet"/>
+      <w:lvlText w:val="■"/>
+      <w:lvlJc w:val="left"/>
+      <w:pPr>
+        <w:ind w:left="6480" w:hanging="360"/>
+      </w:pPr>
+      <w:rPr>
+        <w:u w:val="none"/>
+      </w:rPr>
+    </w:lvl>
+  </w:abstractNum>
+  <w:abstractNum w:abstractNumId="11">
+    <w:lvl w:ilvl="0">
+      <w:start w:val="1"/>
+      <w:numFmt w:val="bullet"/>
+      <w:lvlText w:val="●"/>
+      <w:lvlJc w:val="left"/>
+      <w:pPr>
+        <w:ind w:left="720" w:hanging="360"/>
+      </w:pPr>
+      <w:rPr>
+        <w:u w:val="none"/>
+      </w:rPr>
+    </w:lvl>
+    <w:lvl w:ilvl="1">
+      <w:start w:val="1"/>
+      <w:numFmt w:val="bullet"/>
+      <w:lvlText w:val="○"/>
+      <w:lvlJc w:val="left"/>
+      <w:pPr>
+        <w:ind w:left="1440" w:hanging="360"/>
+      </w:pPr>
+      <w:rPr>
+        <w:u w:val="none"/>
+      </w:rPr>
+    </w:lvl>
+    <w:lvl w:ilvl="2">
+      <w:start w:val="1"/>
+      <w:numFmt w:val="bullet"/>
+      <w:lvlText w:val="■"/>
+      <w:lvlJc w:val="left"/>
+      <w:pPr>
+        <w:ind w:left="2160" w:hanging="360"/>
+      </w:pPr>
+      <w:rPr>
+        <w:u w:val="none"/>
+      </w:rPr>
+    </w:lvl>
+    <w:lvl w:ilvl="3">
+      <w:start w:val="1"/>
+      <w:numFmt w:val="bullet"/>
+      <w:lvlText w:val="●"/>
+      <w:lvlJc w:val="left"/>
+      <w:pPr>
+        <w:ind w:left="2880" w:hanging="360"/>
+      </w:pPr>
+      <w:rPr>
+        <w:u w:val="none"/>
+      </w:rPr>
+    </w:lvl>
+    <w:lvl w:ilvl="4">
+      <w:start w:val="1"/>
+      <w:numFmt w:val="bullet"/>
+      <w:lvlText w:val="○"/>
+      <w:lvlJc w:val="left"/>
+      <w:pPr>
+        <w:ind w:left="3600" w:hanging="360"/>
+      </w:pPr>
+      <w:rPr>
+        <w:u w:val="none"/>
+      </w:rPr>
+    </w:lvl>
+    <w:lvl w:ilvl="5">
+      <w:start w:val="1"/>
+      <w:numFmt w:val="bullet"/>
+      <w:lvlText w:val="■"/>
+      <w:lvlJc w:val="left"/>
+      <w:pPr>
+        <w:ind w:left="4320" w:hanging="360"/>
+      </w:pPr>
+      <w:rPr>
+        <w:u w:val="none"/>
+      </w:rPr>
+    </w:lvl>
+    <w:lvl w:ilvl="6">
+      <w:start w:val="1"/>
+      <w:numFmt w:val="bullet"/>
+      <w:lvlText w:val="●"/>
+      <w:lvlJc w:val="left"/>
+      <w:pPr>
+        <w:ind w:left="5040" w:hanging="360"/>
+      </w:pPr>
+      <w:rPr>
+        <w:u w:val="none"/>
+      </w:rPr>
+    </w:lvl>
+    <w:lvl w:ilvl="7">
+      <w:start w:val="1"/>
+      <w:numFmt w:val="bullet"/>
+      <w:lvlText w:val="○"/>
+      <w:lvlJc w:val="left"/>
+      <w:pPr>
+        <w:ind w:left="5760" w:hanging="360"/>
+      </w:pPr>
+      <w:rPr>
+        <w:u w:val="none"/>
+      </w:rPr>
+    </w:lvl>
+    <w:lvl w:ilvl="8">
+      <w:start w:val="1"/>
+      <w:numFmt w:val="bullet"/>
+      <w:lvlText w:val="■"/>
+      <w:lvlJc w:val="left"/>
+      <w:pPr>
+        <w:ind w:left="6480" w:hanging="360"/>
+      </w:pPr>
+      <w:rPr>
+        <w:u w:val="none"/>
+      </w:rPr>
+    </w:lvl>
+  </w:abstractNum>
+  <w:abstractNum w:abstractNumId="12">
     <w:lvl w:ilvl="0">
       <w:start w:val="1"/>
       <w:numFmt w:val="bullet"/>
@@ -2500,6 +3295,12 @@
   </w:num>
   <w:num w:numId="10">
     <w:abstractNumId w:val="10"/>
+  </w:num>
+  <w:num w:numId="11">
+    <w:abstractNumId w:val="11"/>
+  </w:num>
+  <w:num w:numId="12">
+    <w:abstractNumId w:val="12"/>
   </w:num>
 </w:numbering>
 </file>

</xml_diff>